<commit_message>
Update UI score board
</commit_message>
<xml_diff>
--- a/Game/SpatialOS_Homework.docx
+++ b/Game/SpatialOS_Homework.docx
@@ -5,16 +5,16 @@
     <w:p>
       <w:pPr>
         <w:pStyle w:val="3"/>
-        <w:rPr>
-          <w:lang w:val="en-US"/>
-        </w:rPr>
-      </w:pPr>
-      <w:bookmarkStart w:id="0" w:name="_GoBack"/>
-      <w:r>
-        <w:rPr>
-          <w:lang w:val="en-US"/>
-        </w:rPr>
-        <w:t>SpatialOS Homework</w:t>
+        <w:spacing w:line="360" w:lineRule="auto"/>
+        <w:rPr>
+          <w:lang w:val="en-US"/>
+        </w:rPr>
+      </w:pPr>
+      <w:r>
+        <w:rPr>
+          <w:lang w:val="en-US"/>
+        </w:rPr>
+        <w:t>IMPROBABLE Homework</w:t>
       </w:r>
     </w:p>
     <w:p>
@@ -23,6 +23,7 @@
           <w:ilvl w:val="0"/>
           <w:numId w:val="1"/>
         </w:numPr>
+        <w:spacing w:line="360" w:lineRule="auto"/>
         <w:rPr>
           <w:lang w:val="en-US"/>
         </w:rPr>
@@ -37,8 +38,10 @@
     <w:p>
       <w:pPr>
         <w:numPr>
-          <w:numId w:val="0"/>
-        </w:numPr>
+          <w:ilvl w:val="0"/>
+          <w:numId w:val="0"/>
+        </w:numPr>
+        <w:spacing w:line="360" w:lineRule="auto"/>
         <w:ind w:firstLine="420" w:firstLineChars="0"/>
         <w:rPr>
           <w:lang w:val="en-US"/>
@@ -54,8 +57,10 @@
     <w:p>
       <w:pPr>
         <w:numPr>
-          <w:numId w:val="0"/>
-        </w:numPr>
+          <w:ilvl w:val="0"/>
+          <w:numId w:val="0"/>
+        </w:numPr>
+        <w:spacing w:line="360" w:lineRule="auto"/>
         <w:ind w:firstLine="420" w:firstLineChars="0"/>
         <w:rPr>
           <w:rFonts w:hint="default"/>
@@ -102,8 +107,10 @@
     <w:p>
       <w:pPr>
         <w:numPr>
-          <w:numId w:val="0"/>
-        </w:numPr>
+          <w:ilvl w:val="0"/>
+          <w:numId w:val="0"/>
+        </w:numPr>
+        <w:spacing w:line="360" w:lineRule="auto"/>
         <w:rPr>
           <w:rFonts w:hint="default"/>
           <w:lang w:val="en-US"/>
@@ -116,6 +123,7 @@
           <w:ilvl w:val="0"/>
           <w:numId w:val="1"/>
         </w:numPr>
+        <w:spacing w:line="360" w:lineRule="auto"/>
         <w:ind w:left="0" w:leftChars="0" w:firstLine="0" w:firstLineChars="0"/>
         <w:rPr>
           <w:rFonts w:hint="default"/>
@@ -133,8 +141,10 @@
     <w:p>
       <w:pPr>
         <w:numPr>
-          <w:numId w:val="0"/>
-        </w:numPr>
+          <w:ilvl w:val="0"/>
+          <w:numId w:val="0"/>
+        </w:numPr>
+        <w:spacing w:line="360" w:lineRule="auto"/>
         <w:ind w:left="420" w:leftChars="0"/>
         <w:rPr>
           <w:rFonts w:hint="default"/>
@@ -154,14 +164,22 @@
           <w:lang w:val="en-US"/>
         </w:rPr>
         <w:tab/>
-        <w:t>UE4/ShootGame: Grenade, AI behavior</w:t>
-      </w:r>
-    </w:p>
-    <w:p>
-      <w:pPr>
-        <w:numPr>
-          <w:numId w:val="0"/>
-        </w:numPr>
+      </w:r>
+      <w:r>
+        <w:rPr>
+          <w:rFonts w:hint="default"/>
+          <w:lang w:val="en-US"/>
+        </w:rPr>
+        <w:t>UE4/ShootGame: Grenade, Bot and AI behavior</w:t>
+      </w:r>
+    </w:p>
+    <w:p>
+      <w:pPr>
+        <w:numPr>
+          <w:ilvl w:val="0"/>
+          <w:numId w:val="0"/>
+        </w:numPr>
+        <w:spacing w:line="360" w:lineRule="auto"/>
         <w:ind w:left="420" w:leftChars="0"/>
         <w:rPr>
           <w:rFonts w:hint="default"/>
@@ -181,14 +199,22 @@
           <w:lang w:val="en-US"/>
         </w:rPr>
         <w:tab/>
+      </w:r>
+      <w:r>
+        <w:rPr>
+          <w:rFonts w:hint="default"/>
+          <w:lang w:val="en-US"/>
+        </w:rPr>
         <w:t>SpatialOS/ThirdPersonShooter: Score board, GamePawn (Health, takedamage)</w:t>
       </w:r>
     </w:p>
     <w:p>
       <w:pPr>
         <w:numPr>
-          <w:numId w:val="0"/>
-        </w:numPr>
+          <w:ilvl w:val="0"/>
+          <w:numId w:val="0"/>
+        </w:numPr>
+        <w:spacing w:line="360" w:lineRule="auto"/>
         <w:rPr>
           <w:rFonts w:hint="default"/>
           <w:lang w:val="en-US"/>
@@ -201,6 +227,7 @@
           <w:ilvl w:val="0"/>
           <w:numId w:val="1"/>
         </w:numPr>
+        <w:spacing w:line="360" w:lineRule="auto"/>
         <w:ind w:left="0" w:leftChars="0" w:firstLine="0" w:firstLineChars="0"/>
         <w:rPr>
           <w:rFonts w:hint="default"/>
@@ -218,8 +245,10 @@
     <w:p>
       <w:pPr>
         <w:numPr>
-          <w:numId w:val="0"/>
-        </w:numPr>
+          <w:ilvl w:val="0"/>
+          <w:numId w:val="0"/>
+        </w:numPr>
+        <w:spacing w:line="360" w:lineRule="auto"/>
         <w:ind w:left="420" w:leftChars="0"/>
         <w:rPr>
           <w:rFonts w:hint="default"/>
@@ -239,14 +268,22 @@
           <w:lang w:val="en-US"/>
         </w:rPr>
         <w:tab/>
+      </w:r>
+      <w:r>
+        <w:rPr>
+          <w:rFonts w:hint="default"/>
+          <w:lang w:val="en-US"/>
+        </w:rPr>
         <w:t>Grenade:</w:t>
       </w:r>
     </w:p>
     <w:p>
       <w:pPr>
         <w:numPr>
-          <w:numId w:val="0"/>
-        </w:numPr>
+          <w:ilvl w:val="0"/>
+          <w:numId w:val="0"/>
+        </w:numPr>
+        <w:spacing w:line="360" w:lineRule="auto"/>
         <w:ind w:left="420" w:leftChars="0"/>
         <w:rPr>
           <w:rFonts w:hint="default"/>
@@ -266,14 +303,22 @@
           <w:lang w:val="en-US"/>
         </w:rPr>
         <w:tab/>
+      </w:r>
+      <w:r>
+        <w:rPr>
+          <w:rFonts w:hint="default"/>
+          <w:lang w:val="en-US"/>
+        </w:rPr>
         <w:t>Press ‘G’ to spawn a grenade in player hand.</w:t>
       </w:r>
     </w:p>
     <w:p>
       <w:pPr>
         <w:numPr>
-          <w:numId w:val="0"/>
-        </w:numPr>
+          <w:ilvl w:val="0"/>
+          <w:numId w:val="0"/>
+        </w:numPr>
+        <w:spacing w:line="360" w:lineRule="auto"/>
         <w:ind w:left="420" w:leftChars="0"/>
         <w:rPr>
           <w:rFonts w:hint="default"/>
@@ -293,14 +338,22 @@
           <w:lang w:val="en-US"/>
         </w:rPr>
         <w:tab/>
+      </w:r>
+      <w:r>
+        <w:rPr>
+          <w:rFonts w:hint="default"/>
+          <w:lang w:val="en-US"/>
+        </w:rPr>
         <w:t>Release ‘G’ to throw it.</w:t>
       </w:r>
     </w:p>
     <w:p>
       <w:pPr>
         <w:numPr>
-          <w:numId w:val="0"/>
-        </w:numPr>
+          <w:ilvl w:val="0"/>
+          <w:numId w:val="0"/>
+        </w:numPr>
+        <w:spacing w:line="360" w:lineRule="auto"/>
         <w:ind w:left="420" w:leftChars="0"/>
         <w:rPr>
           <w:rFonts w:hint="default"/>
@@ -320,14 +373,22 @@
           <w:lang w:val="en-US"/>
         </w:rPr>
         <w:tab/>
-        <w:t>Grenade will explode after 5 seconds.</w:t>
-      </w:r>
-    </w:p>
-    <w:p>
-      <w:pPr>
-        <w:numPr>
-          <w:numId w:val="0"/>
-        </w:numPr>
+      </w:r>
+      <w:r>
+        <w:rPr>
+          <w:rFonts w:hint="default"/>
+          <w:lang w:val="en-US"/>
+        </w:rPr>
+        <w:t>Grenade will explode after 5 seconds. Grenade will not explode when holding in hand.</w:t>
+      </w:r>
+    </w:p>
+    <w:p>
+      <w:pPr>
+        <w:numPr>
+          <w:ilvl w:val="0"/>
+          <w:numId w:val="0"/>
+        </w:numPr>
+        <w:spacing w:line="360" w:lineRule="auto"/>
         <w:ind w:left="420" w:leftChars="0"/>
         <w:rPr>
           <w:rFonts w:hint="default"/>
@@ -347,14 +408,22 @@
           <w:lang w:val="en-US"/>
         </w:rPr>
         <w:tab/>
+      </w:r>
+      <w:r>
+        <w:rPr>
+          <w:rFonts w:hint="default"/>
+          <w:lang w:val="en-US"/>
+        </w:rPr>
         <w:t>Damage of Grenade:</w:t>
       </w:r>
     </w:p>
     <w:p>
       <w:pPr>
         <w:numPr>
-          <w:numId w:val="0"/>
-        </w:numPr>
+          <w:ilvl w:val="0"/>
+          <w:numId w:val="0"/>
+        </w:numPr>
+        <w:spacing w:line="360" w:lineRule="auto"/>
         <w:ind w:left="420" w:leftChars="0" w:firstLine="420" w:firstLineChars="0"/>
         <w:rPr>
           <w:rFonts w:hint="default"/>
@@ -372,8 +441,10 @@
     <w:p>
       <w:pPr>
         <w:numPr>
-          <w:numId w:val="0"/>
-        </w:numPr>
+          <w:ilvl w:val="0"/>
+          <w:numId w:val="0"/>
+        </w:numPr>
+        <w:spacing w:line="360" w:lineRule="auto"/>
         <w:ind w:left="420" w:leftChars="0" w:firstLine="420" w:firstLineChars="0"/>
         <w:rPr>
           <w:rFonts w:hint="default"/>
@@ -394,6 +465,7 @@
           <w:ilvl w:val="0"/>
           <w:numId w:val="2"/>
         </w:numPr>
+        <w:spacing w:line="360" w:lineRule="auto"/>
         <w:ind w:firstLine="420" w:firstLineChars="0"/>
         <w:rPr>
           <w:rFonts w:hint="default"/>
@@ -405,14 +477,76 @@
           <w:rFonts w:hint="default"/>
           <w:lang w:val="en-US"/>
         </w:rPr>
-        <w:t>Use color to show Pawn’s health: White &gt; Yellow &gt; Red &gt; Black. When health of pawn is 0, it will be recover after 5 seconds.</w:t>
-      </w:r>
-    </w:p>
-    <w:p>
-      <w:pPr>
-        <w:numPr>
-          <w:numId w:val="0"/>
-        </w:numPr>
+        <w:t>Use skin color to show Pawn’s health:</w:t>
+      </w:r>
+    </w:p>
+    <w:p>
+      <w:pPr>
+        <w:numPr>
+          <w:numId w:val="0"/>
+        </w:numPr>
+        <w:spacing w:line="360" w:lineRule="auto"/>
+        <w:ind w:left="420" w:leftChars="0" w:firstLine="420" w:firstLineChars="0"/>
+        <w:rPr>
+          <w:rFonts w:hint="default"/>
+          <w:lang w:val="en-US"/>
+        </w:rPr>
+      </w:pPr>
+      <w:r>
+        <w:rPr>
+          <w:rFonts w:hint="default"/>
+          <w:lang w:val="en-US"/>
+        </w:rPr>
+        <w:t xml:space="preserve">Max Health is 1000. </w:t>
+      </w:r>
+    </w:p>
+    <w:p>
+      <w:pPr>
+        <w:numPr>
+          <w:numId w:val="0"/>
+        </w:numPr>
+        <w:spacing w:line="360" w:lineRule="auto"/>
+        <w:ind w:left="420" w:leftChars="0" w:firstLine="420" w:firstLineChars="0"/>
+        <w:rPr>
+          <w:rFonts w:hint="default"/>
+          <w:lang w:val="en-US"/>
+        </w:rPr>
+      </w:pPr>
+      <w:r>
+        <w:rPr>
+          <w:rFonts w:hint="default"/>
+          <w:lang w:val="en-US"/>
+        </w:rPr>
+        <w:t xml:space="preserve">White &gt; Yellow &gt; Red &gt; Black. </w:t>
+      </w:r>
+    </w:p>
+    <w:p>
+      <w:pPr>
+        <w:numPr>
+          <w:numId w:val="0"/>
+        </w:numPr>
+        <w:spacing w:line="360" w:lineRule="auto"/>
+        <w:ind w:left="420" w:leftChars="0" w:firstLine="420" w:firstLineChars="0"/>
+        <w:rPr>
+          <w:rFonts w:hint="default"/>
+          <w:lang w:val="en-US"/>
+        </w:rPr>
+      </w:pPr>
+      <w:r>
+        <w:rPr>
+          <w:rFonts w:hint="default"/>
+          <w:lang w:val="en-US"/>
+        </w:rPr>
+        <w:t>When health is 0, it will be recover after 5 seconds.</w:t>
+      </w:r>
+    </w:p>
+    <w:p>
+      <w:pPr>
+        <w:numPr>
+          <w:ilvl w:val="0"/>
+          <w:numId w:val="0"/>
+        </w:numPr>
+        <w:spacing w:line="360" w:lineRule="auto"/>
         <w:rPr>
           <w:rFonts w:hint="default"/>
           <w:lang w:val="en-US"/>
@@ -465,8 +599,10 @@
     <w:p>
       <w:pPr>
         <w:numPr>
-          <w:numId w:val="0"/>
-        </w:numPr>
+          <w:ilvl w:val="0"/>
+          <w:numId w:val="0"/>
+        </w:numPr>
+        <w:spacing w:line="360" w:lineRule="auto"/>
         <w:ind w:left="420" w:leftChars="0"/>
         <w:rPr>
           <w:rFonts w:hint="default"/>
@@ -486,14 +622,22 @@
           <w:lang w:val="en-US"/>
         </w:rPr>
         <w:tab/>
+      </w:r>
+      <w:r>
+        <w:rPr>
+          <w:rFonts w:hint="default"/>
+          <w:lang w:val="en-US"/>
+        </w:rPr>
         <w:t>Highscore board:</w:t>
       </w:r>
     </w:p>
     <w:p>
       <w:pPr>
         <w:numPr>
-          <w:numId w:val="0"/>
-        </w:numPr>
+          <w:ilvl w:val="0"/>
+          <w:numId w:val="0"/>
+        </w:numPr>
+        <w:spacing w:line="360" w:lineRule="auto"/>
         <w:ind w:left="420" w:leftChars="0"/>
         <w:rPr>
           <w:rFonts w:hint="default"/>
@@ -505,6 +649,170 @@
           <w:rFonts w:hint="default"/>
           <w:lang w:val="en-US"/>
         </w:rPr>
+        <w:t>(1)</w:t>
+      </w:r>
+      <w:r>
+        <w:rPr>
+          <w:rFonts w:hint="default"/>
+          <w:lang w:val="en-US"/>
+        </w:rPr>
+        <w:tab/>
+        <w:t>Press ‘Tab’ to show Score board.</w:t>
+      </w:r>
+    </w:p>
+    <w:p>
+      <w:pPr>
+        <w:numPr>
+          <w:ilvl w:val="0"/>
+          <w:numId w:val="0"/>
+        </w:numPr>
+        <w:spacing w:line="360" w:lineRule="auto"/>
+        <w:ind w:left="420" w:leftChars="0"/>
+        <w:rPr>
+          <w:rFonts w:hint="default"/>
+          <w:lang w:val="en-US"/>
+        </w:rPr>
+      </w:pPr>
+      <w:r>
+        <w:rPr>
+          <w:rFonts w:hint="default"/>
+          <w:lang w:val="en-US"/>
+        </w:rPr>
+        <w:t>(2)</w:t>
+      </w:r>
+      <w:r>
+        <w:rPr>
+          <w:rFonts w:hint="default"/>
+          <w:lang w:val="en-US"/>
+        </w:rPr>
+        <w:tab/>
+        <w:t>The player list is sorted by player score.</w:t>
+      </w:r>
+    </w:p>
+    <w:p>
+      <w:pPr>
+        <w:numPr>
+          <w:ilvl w:val="0"/>
+          <w:numId w:val="0"/>
+        </w:numPr>
+        <w:spacing w:line="360" w:lineRule="auto"/>
+        <w:ind w:left="420" w:leftChars="0"/>
+        <w:rPr>
+          <w:rFonts w:hint="default"/>
+          <w:lang w:val="en-US"/>
+        </w:rPr>
+      </w:pPr>
+      <w:r>
+        <w:rPr>
+          <w:rFonts w:hint="default"/>
+          <w:lang w:val="en-US"/>
+        </w:rPr>
+        <w:t>(3)</w:t>
+      </w:r>
+      <w:r>
+        <w:rPr>
+          <w:rFonts w:hint="default"/>
+          <w:lang w:val="en-US"/>
+        </w:rPr>
+        <w:tab/>
+        <w:t>Kill a pawn or bot: score += 30.</w:t>
+      </w:r>
+    </w:p>
+    <w:p>
+      <w:pPr>
+        <w:numPr>
+          <w:ilvl w:val="0"/>
+          <w:numId w:val="0"/>
+        </w:numPr>
+        <w:spacing w:line="360" w:lineRule="auto"/>
+        <w:ind w:left="420" w:leftChars="0" w:firstLine="420" w:firstLineChars="0"/>
+        <w:rPr>
+          <w:rFonts w:hint="default"/>
+          <w:lang w:val="en-US"/>
+        </w:rPr>
+      </w:pPr>
+      <w:r>
+        <w:rPr>
+          <w:rFonts w:hint="default"/>
+          <w:lang w:val="en-US"/>
+        </w:rPr>
+        <w:t>Suicide: score -= 20.</w:t>
+      </w:r>
+    </w:p>
+    <w:p>
+      <w:pPr>
+        <w:numPr>
+          <w:ilvl w:val="0"/>
+          <w:numId w:val="0"/>
+        </w:numPr>
+        <w:spacing w:line="360" w:lineRule="auto"/>
+        <w:rPr>
+          <w:rFonts w:hint="default"/>
+          <w:lang w:val="en-US"/>
+        </w:rPr>
+      </w:pPr>
+      <w:r>
+        <w:drawing>
+          <wp:inline distT="0" distB="0" distL="114300" distR="114300">
+            <wp:extent cx="5272405" cy="2896870"/>
+            <wp:effectExtent l="0" t="0" r="4445" b="17780"/>
+            <wp:docPr id="3" name="Picture 1"/>
+            <wp:cNvGraphicFramePr>
+              <a:graphicFrameLocks xmlns:a="http://schemas.openxmlformats.org/drawingml/2006/main" noChangeAspect="1"/>
+            </wp:cNvGraphicFramePr>
+            <a:graphic xmlns:a="http://schemas.openxmlformats.org/drawingml/2006/main">
+              <a:graphicData uri="http://schemas.openxmlformats.org/drawingml/2006/picture">
+                <pic:pic xmlns:pic="http://schemas.openxmlformats.org/drawingml/2006/picture">
+                  <pic:nvPicPr>
+                    <pic:cNvPr id="3" name="Picture 1"/>
+                    <pic:cNvPicPr>
+                      <a:picLocks noChangeAspect="1"/>
+                    </pic:cNvPicPr>
+                  </pic:nvPicPr>
+                  <pic:blipFill>
+                    <a:blip r:embed="rId5"/>
+                    <a:stretch>
+                      <a:fillRect/>
+                    </a:stretch>
+                  </pic:blipFill>
+                  <pic:spPr>
+                    <a:xfrm>
+                      <a:off x="0" y="0"/>
+                      <a:ext cx="5272405" cy="2896870"/>
+                    </a:xfrm>
+                    <a:prstGeom prst="rect">
+                      <a:avLst/>
+                    </a:prstGeom>
+                    <a:noFill/>
+                    <a:ln w="9525">
+                      <a:noFill/>
+                    </a:ln>
+                  </pic:spPr>
+                </pic:pic>
+              </a:graphicData>
+            </a:graphic>
+          </wp:inline>
+        </w:drawing>
+      </w:r>
+    </w:p>
+    <w:p>
+      <w:pPr>
+        <w:numPr>
+          <w:ilvl w:val="0"/>
+          <w:numId w:val="0"/>
+        </w:numPr>
+        <w:spacing w:line="360" w:lineRule="auto"/>
+        <w:ind w:left="420" w:leftChars="0"/>
+        <w:rPr>
+          <w:rFonts w:hint="default"/>
+          <w:lang w:val="en-US"/>
+        </w:rPr>
+      </w:pPr>
+      <w:r>
+        <w:rPr>
+          <w:rFonts w:hint="default"/>
+          <w:lang w:val="en-US"/>
+        </w:rPr>
         <w:t>3.3</w:t>
       </w:r>
       <w:r>
@@ -513,14 +821,22 @@
           <w:lang w:val="en-US"/>
         </w:rPr>
         <w:tab/>
+      </w:r>
+      <w:r>
+        <w:rPr>
+          <w:rFonts w:hint="default"/>
+          <w:lang w:val="en-US"/>
+        </w:rPr>
         <w:t>AI behavior:</w:t>
       </w:r>
     </w:p>
     <w:p>
       <w:pPr>
         <w:numPr>
-          <w:numId w:val="0"/>
-        </w:numPr>
+          <w:ilvl w:val="0"/>
+          <w:numId w:val="0"/>
+        </w:numPr>
+        <w:spacing w:line="360" w:lineRule="auto"/>
         <w:ind w:leftChars="0" w:firstLine="420" w:firstLineChars="0"/>
         <w:rPr>
           <w:rFonts w:hint="default"/>
@@ -538,8 +854,10 @@
     <w:p>
       <w:pPr>
         <w:numPr>
-          <w:numId w:val="0"/>
-        </w:numPr>
+          <w:ilvl w:val="0"/>
+          <w:numId w:val="0"/>
+        </w:numPr>
+        <w:spacing w:line="360" w:lineRule="auto"/>
       </w:pPr>
       <w:r>
         <w:drawing>
@@ -560,7 +878,7 @@
                     </pic:cNvPicPr>
                   </pic:nvPicPr>
                   <pic:blipFill>
-                    <a:blip r:embed="rId5"/>
+                    <a:blip r:embed="rId6"/>
                     <a:stretch>
                       <a:fillRect/>
                     </a:stretch>
@@ -588,13 +906,196 @@
     <w:p>
       <w:pPr>
         <w:numPr>
-          <w:numId w:val="0"/>
-        </w:numPr>
-        <w:rPr>
-          <w:rFonts w:hint="default"/>
-          <w:lang w:val="en-US"/>
-        </w:rPr>
-      </w:pPr>
+          <w:ilvl w:val="0"/>
+          <w:numId w:val="0"/>
+        </w:numPr>
+        <w:spacing w:line="360" w:lineRule="auto"/>
+        <w:ind w:firstLine="420" w:firstLineChars="0"/>
+        <w:rPr>
+          <w:rFonts w:hint="default"/>
+          <w:lang w:val="en-US"/>
+        </w:rPr>
+      </w:pPr>
+      <w:r>
+        <w:rPr>
+          <w:rFonts w:hint="default"/>
+          <w:lang w:val="en-US"/>
+        </w:rPr>
+        <w:t>3.4</w:t>
+      </w:r>
+      <w:r>
+        <w:rPr>
+          <w:rFonts w:hint="default"/>
+          <w:lang w:val="en-US"/>
+        </w:rPr>
+        <w:tab/>
+        <w:t>The project structure:</w:t>
+      </w:r>
+    </w:p>
+    <w:p>
+      <w:pPr>
+        <w:numPr>
+          <w:ilvl w:val="0"/>
+          <w:numId w:val="0"/>
+        </w:numPr>
+        <w:spacing w:line="360" w:lineRule="auto"/>
+        <w:ind w:firstLine="420" w:firstLineChars="0"/>
+        <w:rPr>
+          <w:rFonts w:hint="default"/>
+          <w:lang w:val="en-US"/>
+        </w:rPr>
+      </w:pPr>
+      <w:r>
+        <w:rPr>
+          <w:rFonts w:hint="default"/>
+          <w:lang w:val="en-US"/>
+        </w:rPr>
+        <w:t>Blueprint: All blueprint objects are located at /Content/Homework</w:t>
+      </w:r>
+    </w:p>
+    <w:p>
+      <w:pPr>
+        <w:numPr>
+          <w:ilvl w:val="0"/>
+          <w:numId w:val="0"/>
+        </w:numPr>
+        <w:spacing w:line="360" w:lineRule="auto"/>
+        <w:rPr>
+          <w:rFonts w:hint="default"/>
+          <w:lang w:val="en-US"/>
+        </w:rPr>
+      </w:pPr>
+      <w:r>
+        <w:drawing>
+          <wp:inline distT="0" distB="0" distL="114300" distR="114300">
+            <wp:extent cx="5260975" cy="1128395"/>
+            <wp:effectExtent l="0" t="0" r="15875" b="14605"/>
+            <wp:docPr id="6" name="Picture 2"/>
+            <wp:cNvGraphicFramePr>
+              <a:graphicFrameLocks xmlns:a="http://schemas.openxmlformats.org/drawingml/2006/main" noChangeAspect="1"/>
+            </wp:cNvGraphicFramePr>
+            <a:graphic xmlns:a="http://schemas.openxmlformats.org/drawingml/2006/main">
+              <a:graphicData uri="http://schemas.openxmlformats.org/drawingml/2006/picture">
+                <pic:pic xmlns:pic="http://schemas.openxmlformats.org/drawingml/2006/picture">
+                  <pic:nvPicPr>
+                    <pic:cNvPr id="6" name="Picture 2"/>
+                    <pic:cNvPicPr>
+                      <a:picLocks noChangeAspect="1"/>
+                    </pic:cNvPicPr>
+                  </pic:nvPicPr>
+                  <pic:blipFill>
+                    <a:blip r:embed="rId7"/>
+                    <a:stretch>
+                      <a:fillRect/>
+                    </a:stretch>
+                  </pic:blipFill>
+                  <pic:spPr>
+                    <a:xfrm>
+                      <a:off x="0" y="0"/>
+                      <a:ext cx="5260975" cy="1128395"/>
+                    </a:xfrm>
+                    <a:prstGeom prst="rect">
+                      <a:avLst/>
+                    </a:prstGeom>
+                    <a:noFill/>
+                    <a:ln w="9525">
+                      <a:noFill/>
+                    </a:ln>
+                  </pic:spPr>
+                </pic:pic>
+              </a:graphicData>
+            </a:graphic>
+          </wp:inline>
+        </w:drawing>
+      </w:r>
+    </w:p>
+    <w:p>
+      <w:pPr>
+        <w:numPr>
+          <w:ilvl w:val="0"/>
+          <w:numId w:val="0"/>
+        </w:numPr>
+        <w:spacing w:line="360" w:lineRule="auto"/>
+        <w:ind w:firstLine="420" w:firstLineChars="0"/>
+        <w:rPr>
+          <w:rFonts w:hint="default"/>
+          <w:lang w:val="en-US"/>
+        </w:rPr>
+      </w:pPr>
+      <w:r>
+        <w:rPr>
+          <w:rFonts w:hint="default"/>
+          <w:lang w:val="en-US"/>
+        </w:rPr>
+        <w:t>C++ code: All c++ codes are located at /C++ Classes/StarterProject/Public</w:t>
+      </w:r>
+    </w:p>
+    <w:p>
+      <w:pPr>
+        <w:numPr>
+          <w:ilvl w:val="0"/>
+          <w:numId w:val="0"/>
+        </w:numPr>
+        <w:spacing w:line="360" w:lineRule="auto"/>
+      </w:pPr>
+      <w:r>
+        <w:drawing>
+          <wp:inline distT="0" distB="0" distL="114300" distR="114300">
+            <wp:extent cx="5264785" cy="1041400"/>
+            <wp:effectExtent l="0" t="0" r="12065" b="6350"/>
+            <wp:docPr id="7" name="Picture 3"/>
+            <wp:cNvGraphicFramePr>
+              <a:graphicFrameLocks xmlns:a="http://schemas.openxmlformats.org/drawingml/2006/main" noChangeAspect="1"/>
+            </wp:cNvGraphicFramePr>
+            <a:graphic xmlns:a="http://schemas.openxmlformats.org/drawingml/2006/main">
+              <a:graphicData uri="http://schemas.openxmlformats.org/drawingml/2006/picture">
+                <pic:pic xmlns:pic="http://schemas.openxmlformats.org/drawingml/2006/picture">
+                  <pic:nvPicPr>
+                    <pic:cNvPr id="7" name="Picture 3"/>
+                    <pic:cNvPicPr>
+                      <a:picLocks noChangeAspect="1"/>
+                    </pic:cNvPicPr>
+                  </pic:nvPicPr>
+                  <pic:blipFill>
+                    <a:blip r:embed="rId8"/>
+                    <a:stretch>
+                      <a:fillRect/>
+                    </a:stretch>
+                  </pic:blipFill>
+                  <pic:spPr>
+                    <a:xfrm>
+                      <a:off x="0" y="0"/>
+                      <a:ext cx="5264785" cy="1041400"/>
+                    </a:xfrm>
+                    <a:prstGeom prst="rect">
+                      <a:avLst/>
+                    </a:prstGeom>
+                    <a:noFill/>
+                    <a:ln w="9525">
+                      <a:noFill/>
+                    </a:ln>
+                  </pic:spPr>
+                </pic:pic>
+              </a:graphicData>
+            </a:graphic>
+          </wp:inline>
+        </w:drawing>
+      </w:r>
+    </w:p>
+    <w:p>
+      <w:pPr>
+        <w:numPr>
+          <w:ilvl w:val="0"/>
+          <w:numId w:val="0"/>
+        </w:numPr>
+        <w:spacing w:line="360" w:lineRule="auto"/>
+        <w:rPr>
+          <w:rFonts w:hint="default"/>
+          <w:lang w:val="en-US"/>
+        </w:rPr>
+      </w:pPr>
+      <w:bookmarkStart w:id="0" w:name="_GoBack"/>
+      <w:bookmarkEnd w:id="0"/>
     </w:p>
     <w:p>
       <w:pPr>
@@ -602,6 +1103,7 @@
           <w:ilvl w:val="0"/>
           <w:numId w:val="1"/>
         </w:numPr>
+        <w:spacing w:line="360" w:lineRule="auto"/>
         <w:ind w:left="0" w:leftChars="0" w:firstLine="0" w:firstLineChars="0"/>
         <w:rPr>
           <w:rFonts w:hint="default"/>
@@ -619,8 +1121,10 @@
     <w:p>
       <w:pPr>
         <w:numPr>
-          <w:numId w:val="0"/>
-        </w:numPr>
+          <w:ilvl w:val="0"/>
+          <w:numId w:val="0"/>
+        </w:numPr>
+        <w:spacing w:line="360" w:lineRule="auto"/>
         <w:ind w:leftChars="0" w:firstLine="420" w:firstLineChars="0"/>
         <w:rPr>
           <w:rFonts w:hint="default"/>
@@ -638,8 +1142,10 @@
     <w:p>
       <w:pPr>
         <w:numPr>
-          <w:numId w:val="0"/>
-        </w:numPr>
+          <w:ilvl w:val="0"/>
+          <w:numId w:val="0"/>
+        </w:numPr>
+        <w:spacing w:line="360" w:lineRule="auto"/>
         <w:ind w:leftChars="0" w:firstLine="420" w:firstLineChars="0"/>
         <w:rPr>
           <w:rFonts w:hint="default"/>
@@ -665,7 +1171,7 @@
                     </pic:cNvPicPr>
                   </pic:nvPicPr>
                   <pic:blipFill>
-                    <a:blip r:embed="rId6"/>
+                    <a:blip r:embed="rId9"/>
                     <a:stretch>
                       <a:fillRect/>
                     </a:stretch>
@@ -703,6 +1209,7 @@
           <w:ilvl w:val="0"/>
           <w:numId w:val="3"/>
         </w:numPr>
+        <w:spacing w:line="360" w:lineRule="auto"/>
         <w:ind w:leftChars="0" w:firstLine="420" w:firstLineChars="0"/>
         <w:rPr>
           <w:rFonts w:hint="default"/>
@@ -723,6 +1230,7 @@
           <w:ilvl w:val="0"/>
           <w:numId w:val="3"/>
         </w:numPr>
+        <w:spacing w:line="360" w:lineRule="auto"/>
         <w:ind w:leftChars="0" w:firstLine="420" w:firstLineChars="0"/>
         <w:rPr>
           <w:rFonts w:hint="default"/>
@@ -734,7 +1242,7 @@
           <w:rFonts w:hint="default"/>
           <w:lang w:val="en-US"/>
         </w:rPr>
-        <w:t>After game starting, AIController is not spawned and processes AIBot.</w:t>
+        <w:t>After game starting, AIController is not spawned and Possesses Bot.</w:t>
       </w:r>
     </w:p>
     <w:p>
@@ -743,6 +1251,7 @@
           <w:ilvl w:val="0"/>
           <w:numId w:val="3"/>
         </w:numPr>
+        <w:spacing w:line="360" w:lineRule="auto"/>
         <w:ind w:leftChars="0" w:firstLine="420" w:firstLineChars="0"/>
         <w:rPr>
           <w:rFonts w:hint="default"/>
@@ -760,8 +1269,10 @@
     <w:p>
       <w:pPr>
         <w:numPr>
-          <w:numId w:val="0"/>
-        </w:numPr>
+          <w:ilvl w:val="0"/>
+          <w:numId w:val="0"/>
+        </w:numPr>
+        <w:spacing w:line="360" w:lineRule="auto"/>
         <w:ind w:firstLine="420" w:firstLineChars="0"/>
         <w:rPr>
           <w:rFonts w:hint="default"/>
@@ -779,8 +1290,10 @@
     <w:p>
       <w:pPr>
         <w:numPr>
-          <w:numId w:val="0"/>
-        </w:numPr>
+          <w:ilvl w:val="0"/>
+          <w:numId w:val="0"/>
+        </w:numPr>
+        <w:spacing w:line="360" w:lineRule="auto"/>
         <w:ind w:firstLine="420" w:firstLineChars="0"/>
         <w:rPr>
           <w:rFonts w:hint="default"/>
@@ -806,7 +1319,7 @@
                     </pic:cNvPicPr>
                   </pic:nvPicPr>
                   <pic:blipFill>
-                    <a:blip r:embed="rId7"/>
+                    <a:blip r:embed="rId10"/>
                     <a:stretch>
                       <a:fillRect/>
                     </a:stretch>
@@ -834,8 +1347,10 @@
     <w:p>
       <w:pPr>
         <w:numPr>
-          <w:numId w:val="0"/>
-        </w:numPr>
+          <w:ilvl w:val="0"/>
+          <w:numId w:val="0"/>
+        </w:numPr>
+        <w:spacing w:line="360" w:lineRule="auto"/>
         <w:ind w:firstLine="420" w:firstLineChars="0"/>
         <w:rPr>
           <w:rFonts w:hint="default"/>
@@ -846,8 +1361,10 @@
     <w:p>
       <w:pPr>
         <w:numPr>
-          <w:numId w:val="0"/>
-        </w:numPr>
+          <w:ilvl w:val="0"/>
+          <w:numId w:val="0"/>
+        </w:numPr>
+        <w:spacing w:line="360" w:lineRule="auto"/>
         <w:ind w:leftChars="0" w:firstLine="420" w:firstLineChars="0"/>
         <w:rPr>
           <w:rFonts w:hint="default"/>
@@ -855,7 +1372,6 @@
         </w:rPr>
       </w:pPr>
     </w:p>
-    <w:bookmarkEnd w:id="0"/>
     <w:sectPr>
       <w:pgSz w:w="11906" w:h="16838"/>
       <w:pgMar w:top="1440" w:right="1800" w:bottom="1440" w:left="1800" w:header="720" w:footer="720" w:gutter="0"/>
@@ -1013,13 +1529,133 @@
   </w:abstractNum>
   <w:abstractNum w:abstractNumId="2">
     <w:nsid w:val="5CD20B9B"/>
-    <w:multiLevelType w:val="singleLevel"/>
+    <w:multiLevelType w:val="multilevel"/>
     <w:tmpl w:val="5CD20B9B"/>
     <w:lvl w:ilvl="0" w:tentative="0">
       <w:start w:val="5"/>
       <w:numFmt w:val="decimal"/>
       <w:lvlText w:val="(%1)"/>
       <w:lvlJc w:val="left"/>
+    </w:lvl>
+    <w:lvl w:ilvl="1" w:tentative="0">
+      <w:start w:val="1"/>
+      <w:numFmt w:val="lowerLetter"/>
+      <w:lvlText w:val="%2)"/>
+      <w:lvlJc w:val="left"/>
+      <w:pPr>
+        <w:tabs>
+          <w:tab w:val="left" w:pos="840"/>
+        </w:tabs>
+        <w:ind w:left="840" w:leftChars="0" w:hanging="420" w:firstLineChars="0"/>
+      </w:pPr>
+      <w:rPr>
+        <w:rFonts w:hint="default"/>
+      </w:rPr>
+    </w:lvl>
+    <w:lvl w:ilvl="2" w:tentative="0">
+      <w:start w:val="1"/>
+      <w:numFmt w:val="lowerRoman"/>
+      <w:lvlText w:val="%3."/>
+      <w:lvlJc w:val="left"/>
+      <w:pPr>
+        <w:tabs>
+          <w:tab w:val="left" w:pos="1260"/>
+        </w:tabs>
+        <w:ind w:left="1260" w:leftChars="0" w:hanging="420" w:firstLineChars="0"/>
+      </w:pPr>
+      <w:rPr>
+        <w:rFonts w:hint="default"/>
+      </w:rPr>
+    </w:lvl>
+    <w:lvl w:ilvl="3" w:tentative="0">
+      <w:start w:val="1"/>
+      <w:numFmt w:val="decimal"/>
+      <w:lvlText w:val="%4."/>
+      <w:lvlJc w:val="left"/>
+      <w:pPr>
+        <w:tabs>
+          <w:tab w:val="left" w:pos="1680"/>
+        </w:tabs>
+        <w:ind w:left="1680" w:leftChars="0" w:hanging="420" w:firstLineChars="0"/>
+      </w:pPr>
+      <w:rPr>
+        <w:rFonts w:hint="default"/>
+      </w:rPr>
+    </w:lvl>
+    <w:lvl w:ilvl="4" w:tentative="0">
+      <w:start w:val="1"/>
+      <w:numFmt w:val="lowerLetter"/>
+      <w:lvlText w:val="%5)"/>
+      <w:lvlJc w:val="left"/>
+      <w:pPr>
+        <w:tabs>
+          <w:tab w:val="left" w:pos="2100"/>
+        </w:tabs>
+        <w:ind w:left="2100" w:leftChars="0" w:hanging="420" w:firstLineChars="0"/>
+      </w:pPr>
+      <w:rPr>
+        <w:rFonts w:hint="default"/>
+      </w:rPr>
+    </w:lvl>
+    <w:lvl w:ilvl="5" w:tentative="0">
+      <w:start w:val="1"/>
+      <w:numFmt w:val="lowerRoman"/>
+      <w:lvlText w:val="%6."/>
+      <w:lvlJc w:val="left"/>
+      <w:pPr>
+        <w:tabs>
+          <w:tab w:val="left" w:pos="2520"/>
+        </w:tabs>
+        <w:ind w:left="2520" w:leftChars="0" w:hanging="420" w:firstLineChars="0"/>
+      </w:pPr>
+      <w:rPr>
+        <w:rFonts w:hint="default"/>
+      </w:rPr>
+    </w:lvl>
+    <w:lvl w:ilvl="6" w:tentative="0">
+      <w:start w:val="1"/>
+      <w:numFmt w:val="decimal"/>
+      <w:lvlText w:val="%7."/>
+      <w:lvlJc w:val="left"/>
+      <w:pPr>
+        <w:tabs>
+          <w:tab w:val="left" w:pos="2940"/>
+        </w:tabs>
+        <w:ind w:left="2940" w:leftChars="0" w:hanging="420" w:firstLineChars="0"/>
+      </w:pPr>
+      <w:rPr>
+        <w:rFonts w:hint="default"/>
+      </w:rPr>
+    </w:lvl>
+    <w:lvl w:ilvl="7" w:tentative="0">
+      <w:start w:val="1"/>
+      <w:numFmt w:val="lowerLetter"/>
+      <w:lvlText w:val="%8)"/>
+      <w:lvlJc w:val="left"/>
+      <w:pPr>
+        <w:tabs>
+          <w:tab w:val="left" w:pos="3360"/>
+        </w:tabs>
+        <w:ind w:left="3360" w:leftChars="0" w:hanging="420" w:firstLineChars="0"/>
+      </w:pPr>
+      <w:rPr>
+        <w:rFonts w:hint="default"/>
+      </w:rPr>
+    </w:lvl>
+    <w:lvl w:ilvl="8" w:tentative="0">
+      <w:start w:val="1"/>
+      <w:numFmt w:val="lowerRoman"/>
+      <w:lvlText w:val="%9."/>
+      <w:lvlJc w:val="left"/>
+      <w:pPr>
+        <w:tabs>
+          <w:tab w:val="left" w:pos="3780"/>
+        </w:tabs>
+        <w:ind w:left="3780" w:leftChars="0" w:hanging="420" w:firstLineChars="0"/>
+      </w:pPr>
+      <w:rPr>
+        <w:rFonts w:hint="default"/>
+      </w:rPr>
     </w:lvl>
   </w:abstractNum>
   <w:num w:numId="1">
@@ -1129,7 +1765,7 @@
     <w:lsdException w:unhideWhenUsed="0" w:uiPriority="0" w:semiHidden="0" w:name="Body Text Indent 2"/>
     <w:lsdException w:unhideWhenUsed="0" w:uiPriority="0" w:semiHidden="0" w:name="Body Text Indent 3"/>
     <w:lsdException w:unhideWhenUsed="0" w:uiPriority="0" w:semiHidden="0" w:name="Block Text"/>
-    <w:lsdException w:unhideWhenUsed="0" w:uiPriority="0" w:semiHidden="0" w:name="Hyperlink"/>
+    <w:lsdException w:qFormat="1" w:unhideWhenUsed="0" w:uiPriority="0" w:semiHidden="0" w:name="Hyperlink"/>
     <w:lsdException w:unhideWhenUsed="0" w:uiPriority="0" w:semiHidden="0" w:name="FollowedHyperlink"/>
     <w:lsdException w:qFormat="1" w:unhideWhenUsed="0" w:uiPriority="0" w:semiHidden="0" w:name="Strong"/>
     <w:lsdException w:qFormat="1" w:unhideWhenUsed="0" w:uiPriority="0" w:semiHidden="0" w:name="Emphasis"/>
@@ -1364,6 +2000,7 @@
   <w:style w:type="character" w:styleId="5">
     <w:name w:val="Hyperlink"/>
     <w:basedOn w:val="4"/>
+    <w:qFormat/>
     <w:uiPriority w:val="0"/>
     <w:rPr>
       <w:color w:val="0000FF"/>

</xml_diff>